<commit_message>
updated name once more
</commit_message>
<xml_diff>
--- a/cover-letter/Miriam-Sullivan-cover-letter-2023-noPhone.docx
+++ b/cover-letter/Miriam-Sullivan-cover-letter-2023-noPhone.docx
@@ -13,7 +13,7 @@
           <w:szCs w:val="48"/>
         </w:rPr>
       </w:pPr>
-      <w:bookmarkStart w:colFirst="0" w:colLast="0" w:name="_gjdgxs" w:id="0"/>
+      <w:bookmarkStart w:colFirst="0" w:colLast="0" w:name="_heading=h.gjdgxs" w:id="0"/>
       <w:bookmarkEnd w:id="0"/>
       <w:r>
         <w:rPr>
@@ -22,7 +22,7 @@
           <w:szCs w:val="48"/>
           <w:rtl w:val="0"/>
         </w:rPr>
-        <w:t xml:space="preserve">MYCO (MIRIAM) SULLIVAN</w:t>
+        <w:t xml:space="preserve">MIRIAM SULLIVAN</w:t>
       </w:r>
     </w:p>
     <w:p>
@@ -43,7 +43,7 @@
         </w:rPr>
         <w:t xml:space="preserve"> </w:t>
       </w:r>
-      <w:hyperlink r:id="rId6">
+      <w:hyperlink r:id="rId7">
         <w:r>
           <w:rPr>
             <w:color w:val="cc4125"/>
@@ -70,7 +70,7 @@
           <w:color w:val="cc4125"/>
         </w:rPr>
       </w:pPr>
-      <w:hyperlink r:id="rId7">
+      <w:hyperlink r:id="rId8">
         <w:r>
           <w:rPr>
             <w:color w:val="cc4125"/>
@@ -165,7 +165,7 @@
         </w:rPr>
         <w:t xml:space="preserve"> </w:t>
       </w:r>
-      <w:hyperlink r:id="rId8">
+      <w:hyperlink r:id="rId9">
         <w:r>
           <w:rPr>
             <w:rFonts w:ascii="Arial" w:cs="Arial" w:eastAsia="Arial" w:hAnsi="Arial"/>
@@ -225,7 +225,7 @@
         </w:rPr>
         <w:t xml:space="preserve">This difficult but rewarding project reduced the membership team’s workload. Completing this project contributed to the retention of critical businesses to sponsor a philanthropic event known as the Winter Fancy Food Show. At the Winter Fancy Food Show of 2022, the Specialty Food Association donated </w:t>
       </w:r>
-      <w:hyperlink r:id="rId9">
+      <w:hyperlink r:id="rId10">
         <w:r>
           <w:rPr>
             <w:rFonts w:ascii="Arial" w:cs="Arial" w:eastAsia="Arial" w:hAnsi="Arial"/>
@@ -293,7 +293,7 @@
       </w:r>
     </w:p>
     <w:sectPr>
-      <w:footerReference r:id="rId10" w:type="default"/>
+      <w:footerReference r:id="rId11" w:type="default"/>
       <w:pgSz w:h="15840" w:w="12240" w:orient="portrait"/>
       <w:pgMar w:bottom="4221.400146484375" w:top="1130.599365234375" w:left="1127.7000427246094" w:right="1115" w:header="0" w:footer="720"/>
       <w:pgNumType w:start="1"/>
@@ -453,6 +453,142 @@
       <w:b w:val="1"/>
       <w:sz w:val="72"/>
       <w:szCs w:val="72"/>
+    </w:rPr>
+  </w:style>
+  <w:style w:type="paragraph" w:styleId="Normal" w:default="1">
+    <w:name w:val="normal"/>
+  </w:style>
+  <w:style w:type="table" w:styleId="TableNormal" w:default="1">
+    <w:name w:val="Table Normal"/>
+  </w:style>
+  <w:style w:type="paragraph" w:styleId="Heading1">
+    <w:name w:val="heading 1"/>
+    <w:basedOn w:val="Normal"/>
+    <w:next w:val="Normal"/>
+    <w:pPr>
+      <w:keepNext w:val="1"/>
+      <w:keepLines w:val="1"/>
+      <w:pageBreakBefore w:val="0"/>
+      <w:spacing w:after="120" w:before="480" w:lineRule="auto"/>
+    </w:pPr>
+    <w:rPr>
+      <w:b w:val="1"/>
+      <w:sz w:val="48"/>
+      <w:szCs w:val="48"/>
+    </w:rPr>
+  </w:style>
+  <w:style w:type="paragraph" w:styleId="Heading2">
+    <w:name w:val="heading 2"/>
+    <w:basedOn w:val="Normal"/>
+    <w:next w:val="Normal"/>
+    <w:pPr>
+      <w:keepNext w:val="1"/>
+      <w:keepLines w:val="1"/>
+      <w:pageBreakBefore w:val="0"/>
+      <w:spacing w:after="80" w:before="360" w:lineRule="auto"/>
+    </w:pPr>
+    <w:rPr>
+      <w:b w:val="1"/>
+      <w:sz w:val="36"/>
+      <w:szCs w:val="36"/>
+    </w:rPr>
+  </w:style>
+  <w:style w:type="paragraph" w:styleId="Heading3">
+    <w:name w:val="heading 3"/>
+    <w:basedOn w:val="Normal"/>
+    <w:next w:val="Normal"/>
+    <w:pPr>
+      <w:keepNext w:val="1"/>
+      <w:keepLines w:val="1"/>
+      <w:pageBreakBefore w:val="0"/>
+      <w:spacing w:after="80" w:before="280" w:lineRule="auto"/>
+    </w:pPr>
+    <w:rPr>
+      <w:b w:val="1"/>
+      <w:sz w:val="28"/>
+      <w:szCs w:val="28"/>
+    </w:rPr>
+  </w:style>
+  <w:style w:type="paragraph" w:styleId="Heading4">
+    <w:name w:val="heading 4"/>
+    <w:basedOn w:val="Normal"/>
+    <w:next w:val="Normal"/>
+    <w:pPr>
+      <w:keepNext w:val="1"/>
+      <w:keepLines w:val="1"/>
+      <w:pageBreakBefore w:val="0"/>
+      <w:spacing w:after="40" w:before="240" w:lineRule="auto"/>
+    </w:pPr>
+    <w:rPr>
+      <w:b w:val="1"/>
+      <w:sz w:val="24"/>
+      <w:szCs w:val="24"/>
+    </w:rPr>
+  </w:style>
+  <w:style w:type="paragraph" w:styleId="Heading5">
+    <w:name w:val="heading 5"/>
+    <w:basedOn w:val="Normal"/>
+    <w:next w:val="Normal"/>
+    <w:pPr>
+      <w:keepNext w:val="1"/>
+      <w:keepLines w:val="1"/>
+      <w:pageBreakBefore w:val="0"/>
+      <w:spacing w:after="40" w:before="220" w:lineRule="auto"/>
+    </w:pPr>
+    <w:rPr>
+      <w:b w:val="1"/>
+      <w:sz w:val="22"/>
+      <w:szCs w:val="22"/>
+    </w:rPr>
+  </w:style>
+  <w:style w:type="paragraph" w:styleId="Heading6">
+    <w:name w:val="heading 6"/>
+    <w:basedOn w:val="Normal"/>
+    <w:next w:val="Normal"/>
+    <w:pPr>
+      <w:keepNext w:val="1"/>
+      <w:keepLines w:val="1"/>
+      <w:pageBreakBefore w:val="0"/>
+      <w:spacing w:after="40" w:before="200" w:lineRule="auto"/>
+    </w:pPr>
+    <w:rPr>
+      <w:b w:val="1"/>
+      <w:sz w:val="20"/>
+      <w:szCs w:val="20"/>
+    </w:rPr>
+  </w:style>
+  <w:style w:type="paragraph" w:styleId="Title">
+    <w:name w:val="Title"/>
+    <w:basedOn w:val="Normal"/>
+    <w:next w:val="Normal"/>
+    <w:pPr>
+      <w:keepNext w:val="1"/>
+      <w:keepLines w:val="1"/>
+      <w:pageBreakBefore w:val="0"/>
+      <w:spacing w:after="120" w:before="480" w:lineRule="auto"/>
+    </w:pPr>
+    <w:rPr>
+      <w:b w:val="1"/>
+      <w:sz w:val="72"/>
+      <w:szCs w:val="72"/>
+    </w:rPr>
+  </w:style>
+  <w:style w:type="paragraph" w:styleId="Subtitle">
+    <w:name w:val="Subtitle"/>
+    <w:basedOn w:val="Normal"/>
+    <w:next w:val="Normal"/>
+    <w:pPr>
+      <w:keepNext w:val="1"/>
+      <w:keepLines w:val="1"/>
+      <w:pageBreakBefore w:val="0"/>
+      <w:spacing w:after="80" w:before="360" w:lineRule="auto"/>
+    </w:pPr>
+    <w:rPr>
+      <w:rFonts w:ascii="Georgia" w:cs="Georgia" w:eastAsia="Georgia" w:hAnsi="Georgia"/>
+      <w:i w:val="1"/>
+      <w:color w:val="666666"/>
+      <w:sz w:val="48"/>
+      <w:szCs w:val="48"/>
     </w:rPr>
   </w:style>
   <w:style w:type="paragraph" w:styleId="Subtitle">
@@ -794,4 +930,19 @@
   </a:objectDefaults>
   <a:extraClrSchemeLst/>
 </a:theme>
+</file>
+
+<file path=customXML/item1.xml><?xml version="1.0" encoding="utf-8"?>
+<go:gDocsCustomXmlDataStorage xmlns:go="http://customooxmlschemas.google.com/" xmlns:r="http://schemas.openxmlformats.org/officeDocument/2006/relationships" uri="GoogleDocsCustomDataVersion2">
+  <go:docsCustomData xmlns:go="http://customooxmlschemas.google.com/" roundtripDataSignature="AMtx7mgqpvlOmJVVl2XHtrZOoZaSqGnpyQ==">CgMxLjAyCGguZ2pkZ3hzOAByITFHNGlYQ21ReW1HVFpRNjY5X1lsbW8wSGQ2MnplaWh2WQ==</go:docsCustomData>
+</go:gDocsCustomXmlDataStorage>
+</file>
+
+<file path=customXML/itemProps1.xml><?xml version="1.0" encoding="utf-8"?>
+<ds:datastoreItem xmlns:ds="http://schemas.openxmlformats.org/officeDocument/2006/customXml" ds:itemID="{11111111-1234-1234-1234-123412341234}">
+  <ds:schemaRefs>
+    <ds:schemaRef ds:uri="http://schemas.openxmlformats.org/officeDocument/2006/relationships"/>
+    <ds:schemaRef ds:uri="http://customooxmlschemas.google.com/"/>
+  </ds:schemaRefs>
+</ds:datastoreItem>
 </file>
</xml_diff>